<commit_message>
added shutdown from within the program, cleaned some code, refactored large testReportService methods
</commit_message>
<xml_diff>
--- a/templates/template_act.docx
+++ b/templates/template_act.docx
@@ -42,6 +42,7 @@
               </w:rPr>
               <w:t>«</w:t>
             </w:r>
+            <w:proofErr w:type="spellStart"/>
             <w:r>
               <w:rPr>
                 <w:sz w:val="22"/>
@@ -49,6 +50,7 @@
               </w:rPr>
               <w:t>Белинтераналит</w:t>
             </w:r>
+            <w:proofErr w:type="spellEnd"/>
             <w:r>
               <w:rPr>
                 <w:sz w:val="22"/>
@@ -92,7 +94,25 @@
                 <w:szCs w:val="22"/>
                 <w:lang w:val="en-US"/>
               </w:rPr>
-              <w:t>${applicant.organization}</w:t>
+              <w:t>${</w:t>
+            </w:r>
+            <w:proofErr w:type="spellStart"/>
+            <w:r>
+              <w:rPr>
+                <w:sz w:val="22"/>
+                <w:szCs w:val="22"/>
+                <w:lang w:val="en-US"/>
+              </w:rPr>
+              <w:t>applicant.organization</w:t>
+            </w:r>
+            <w:proofErr w:type="spellEnd"/>
+            <w:r>
+              <w:rPr>
+                <w:sz w:val="22"/>
+                <w:szCs w:val="22"/>
+                <w:lang w:val="en-US"/>
+              </w:rPr>
+              <w:t>}</w:t>
             </w:r>
           </w:p>
         </w:tc>
@@ -150,7 +170,23 @@
                 <w:sz w:val="22"/>
                 <w:szCs w:val="22"/>
               </w:rPr>
-              <w:t>. Минск, ул. Казинца, 9</w:t>
+              <w:t xml:space="preserve">. Минск, ул. </w:t>
+            </w:r>
+            <w:proofErr w:type="spellStart"/>
+            <w:r>
+              <w:rPr>
+                <w:sz w:val="22"/>
+                <w:szCs w:val="22"/>
+              </w:rPr>
+              <w:t>Казинца</w:t>
+            </w:r>
+            <w:proofErr w:type="spellEnd"/>
+            <w:r>
+              <w:rPr>
+                <w:sz w:val="22"/>
+                <w:szCs w:val="22"/>
+              </w:rPr>
+              <w:t>, 9</w:t>
             </w:r>
             <w:r>
               <w:rPr>
@@ -203,7 +239,25 @@
                 <w:szCs w:val="22"/>
                 <w:lang w:val="en-US"/>
               </w:rPr>
-              <w:t>: ${applicant.address}</w:t>
+              <w:t>: ${</w:t>
+            </w:r>
+            <w:proofErr w:type="spellStart"/>
+            <w:r>
+              <w:rPr>
+                <w:sz w:val="22"/>
+                <w:szCs w:val="22"/>
+                <w:lang w:val="en-US"/>
+              </w:rPr>
+              <w:t>applicant.address</w:t>
+            </w:r>
+            <w:proofErr w:type="spellEnd"/>
+            <w:r>
+              <w:rPr>
+                <w:sz w:val="22"/>
+                <w:szCs w:val="22"/>
+                <w:lang w:val="en-US"/>
+              </w:rPr>
+              <w:t>}</w:t>
             </w:r>
           </w:p>
         </w:tc>
@@ -228,7 +282,23 @@
                 <w:sz w:val="22"/>
                 <w:szCs w:val="22"/>
               </w:rPr>
-              <w:t>Почтовый адрес: 220108, г. Минск, ул. Казинца, 9</w:t>
+              <w:t xml:space="preserve">Почтовый адрес: 220108, г. Минск, ул. </w:t>
+            </w:r>
+            <w:proofErr w:type="spellStart"/>
+            <w:r>
+              <w:rPr>
+                <w:sz w:val="22"/>
+                <w:szCs w:val="22"/>
+              </w:rPr>
+              <w:t>Казинца</w:t>
+            </w:r>
+            <w:proofErr w:type="spellEnd"/>
+            <w:r>
+              <w:rPr>
+                <w:sz w:val="22"/>
+                <w:szCs w:val="22"/>
+              </w:rPr>
+              <w:t>, 9</w:t>
             </w:r>
             <w:r>
               <w:rPr>
@@ -279,7 +349,25 @@
                 <w:szCs w:val="22"/>
                 <w:lang w:val="en-US"/>
               </w:rPr>
-              <w:t>${applicant.mailingAddress}</w:t>
+              <w:t>${</w:t>
+            </w:r>
+            <w:proofErr w:type="spellStart"/>
+            <w:r>
+              <w:rPr>
+                <w:sz w:val="22"/>
+                <w:szCs w:val="22"/>
+                <w:lang w:val="en-US"/>
+              </w:rPr>
+              <w:t>applicant.mailingAddress</w:t>
+            </w:r>
+            <w:proofErr w:type="spellEnd"/>
+            <w:r>
+              <w:rPr>
+                <w:sz w:val="22"/>
+                <w:szCs w:val="22"/>
+                <w:lang w:val="en-US"/>
+              </w:rPr>
+              <w:t>}</w:t>
             </w:r>
           </w:p>
         </w:tc>
@@ -357,7 +445,25 @@
                 <w:szCs w:val="22"/>
                 <w:lang w:val="en-US"/>
               </w:rPr>
-              <w:t>${applicant.iban}</w:t>
+              <w:t>${</w:t>
+            </w:r>
+            <w:proofErr w:type="spellStart"/>
+            <w:r>
+              <w:rPr>
+                <w:sz w:val="22"/>
+                <w:szCs w:val="22"/>
+                <w:lang w:val="en-US"/>
+              </w:rPr>
+              <w:t>applicant.iban</w:t>
+            </w:r>
+            <w:proofErr w:type="spellEnd"/>
+            <w:r>
+              <w:rPr>
+                <w:sz w:val="22"/>
+                <w:szCs w:val="22"/>
+                <w:lang w:val="en-US"/>
+              </w:rPr>
+              <w:t>}</w:t>
             </w:r>
           </w:p>
         </w:tc>
@@ -382,7 +488,23 @@
                 <w:sz w:val="22"/>
                 <w:szCs w:val="22"/>
               </w:rPr>
-              <w:t>в РД по Минской области ОАО «Белагропромбанк»,</w:t>
+              <w:t>в РД по Минской области ОАО «</w:t>
+            </w:r>
+            <w:proofErr w:type="spellStart"/>
+            <w:r>
+              <w:rPr>
+                <w:sz w:val="22"/>
+                <w:szCs w:val="22"/>
+              </w:rPr>
+              <w:t>Белагропромбанк</w:t>
+            </w:r>
+            <w:proofErr w:type="spellEnd"/>
+            <w:r>
+              <w:rPr>
+                <w:sz w:val="22"/>
+                <w:szCs w:val="22"/>
+              </w:rPr>
+              <w:t>»,</w:t>
             </w:r>
           </w:p>
           <w:p>
@@ -454,7 +576,25 @@
                 <w:szCs w:val="22"/>
                 <w:lang w:val="en-US"/>
               </w:rPr>
-              <w:t>${applicant.bank}</w:t>
+              <w:t>${</w:t>
+            </w:r>
+            <w:proofErr w:type="spellStart"/>
+            <w:r>
+              <w:rPr>
+                <w:sz w:val="22"/>
+                <w:szCs w:val="22"/>
+                <w:lang w:val="en-US"/>
+              </w:rPr>
+              <w:t>applicant.bank</w:t>
+            </w:r>
+            <w:proofErr w:type="spellEnd"/>
+            <w:r>
+              <w:rPr>
+                <w:sz w:val="22"/>
+                <w:szCs w:val="22"/>
+                <w:lang w:val="en-US"/>
+              </w:rPr>
+              <w:t>}</w:t>
             </w:r>
           </w:p>
           <w:p>
@@ -472,7 +612,25 @@
                 <w:szCs w:val="22"/>
                 <w:lang w:val="en-US"/>
               </w:rPr>
-              <w:t>${applicant.bankAddress}</w:t>
+              <w:t>${</w:t>
+            </w:r>
+            <w:proofErr w:type="spellStart"/>
+            <w:r>
+              <w:rPr>
+                <w:sz w:val="22"/>
+                <w:szCs w:val="22"/>
+                <w:lang w:val="en-US"/>
+              </w:rPr>
+              <w:t>applicant.bankAddress</w:t>
+            </w:r>
+            <w:proofErr w:type="spellEnd"/>
+            <w:r>
+              <w:rPr>
+                <w:sz w:val="22"/>
+                <w:szCs w:val="22"/>
+                <w:lang w:val="en-US"/>
+              </w:rPr>
+              <w:t>}</w:t>
             </w:r>
           </w:p>
         </w:tc>
@@ -550,7 +708,25 @@
                 <w:szCs w:val="22"/>
                 <w:lang w:val="en-US"/>
               </w:rPr>
-              <w:t>${applicant.bic}</w:t>
+              <w:t>${</w:t>
+            </w:r>
+            <w:proofErr w:type="spellStart"/>
+            <w:r>
+              <w:rPr>
+                <w:sz w:val="22"/>
+                <w:szCs w:val="22"/>
+                <w:lang w:val="en-US"/>
+              </w:rPr>
+              <w:t>applicant.bic</w:t>
+            </w:r>
+            <w:proofErr w:type="spellEnd"/>
+            <w:r>
+              <w:rPr>
+                <w:sz w:val="22"/>
+                <w:szCs w:val="22"/>
+                <w:lang w:val="en-US"/>
+              </w:rPr>
+              <w:t>}</w:t>
             </w:r>
           </w:p>
         </w:tc>
@@ -626,6 +802,7 @@
               </w:rPr>
               <w:t>${</w:t>
             </w:r>
+            <w:proofErr w:type="spellStart"/>
             <w:r>
               <w:rPr>
                 <w:sz w:val="22"/>
@@ -650,6 +827,7 @@
               </w:rPr>
               <w:t>unn</w:t>
             </w:r>
+            <w:proofErr w:type="spellEnd"/>
             <w:r>
               <w:rPr>
                 <w:sz w:val="22"/>
@@ -687,7 +865,25 @@
                 <w:szCs w:val="22"/>
                 <w:lang w:val="en-US"/>
               </w:rPr>
-              <w:t>${applicant.okpo}</w:t>
+              <w:t>${</w:t>
+            </w:r>
+            <w:proofErr w:type="spellStart"/>
+            <w:r>
+              <w:rPr>
+                <w:sz w:val="22"/>
+                <w:szCs w:val="22"/>
+                <w:lang w:val="en-US"/>
+              </w:rPr>
+              <w:t>applicant.okpo</w:t>
+            </w:r>
+            <w:proofErr w:type="spellEnd"/>
+            <w:r>
+              <w:rPr>
+                <w:sz w:val="22"/>
+                <w:szCs w:val="22"/>
+                <w:lang w:val="en-US"/>
+              </w:rPr>
+              <w:t>}</w:t>
             </w:r>
           </w:p>
         </w:tc>
@@ -774,7 +970,25 @@
                 <w:szCs w:val="22"/>
                 <w:lang w:val="en-US"/>
               </w:rPr>
-              <w:t xml:space="preserve"> ${applicant.telephones}</w:t>
+              <w:t xml:space="preserve"> ${</w:t>
+            </w:r>
+            <w:proofErr w:type="spellStart"/>
+            <w:r>
+              <w:rPr>
+                <w:sz w:val="22"/>
+                <w:szCs w:val="22"/>
+                <w:lang w:val="en-US"/>
+              </w:rPr>
+              <w:t>applicant.telephones</w:t>
+            </w:r>
+            <w:proofErr w:type="spellEnd"/>
+            <w:r>
+              <w:rPr>
+                <w:sz w:val="22"/>
+                <w:szCs w:val="22"/>
+                <w:lang w:val="en-US"/>
+              </w:rPr>
+              <w:t>}</w:t>
             </w:r>
           </w:p>
         </w:tc>
@@ -915,7 +1129,25 @@
                 <w:szCs w:val="22"/>
                 <w:lang w:val="en-US"/>
               </w:rPr>
-              <w:t xml:space="preserve"> ${applicant.email}</w:t>
+              <w:t xml:space="preserve"> ${</w:t>
+            </w:r>
+            <w:proofErr w:type="spellStart"/>
+            <w:r>
+              <w:rPr>
+                <w:sz w:val="22"/>
+                <w:szCs w:val="22"/>
+                <w:lang w:val="en-US"/>
+              </w:rPr>
+              <w:t>applicant.email</w:t>
+            </w:r>
+            <w:proofErr w:type="spellEnd"/>
+            <w:r>
+              <w:rPr>
+                <w:sz w:val="22"/>
+                <w:szCs w:val="22"/>
+                <w:lang w:val="en-US"/>
+              </w:rPr>
+              <w:t>}</w:t>
             </w:r>
           </w:p>
         </w:tc>
@@ -971,18 +1203,7 @@
           <w:szCs w:val="22"/>
           <w:lang w:val="en-US"/>
         </w:rPr>
-        <w:t>${number</w:t>
-      </w:r>
-      <w:bookmarkStart w:id="0" w:name="_GoBack"/>
-      <w:bookmarkEnd w:id="0"/>
-      <w:r>
-        <w:rPr>
-          <w:b/>
-          <w:sz w:val="22"/>
-          <w:szCs w:val="22"/>
-          <w:lang w:val="en-US"/>
-        </w:rPr>
-        <w:t>}</w:t>
+        <w:t>${number}</w:t>
       </w:r>
     </w:p>
     <w:p>
@@ -1032,6 +1253,7 @@
         </w:rPr>
         <w:t>.</w:t>
       </w:r>
+      <w:proofErr w:type="spellStart"/>
       <w:r>
         <w:rPr>
           <w:sz w:val="22"/>
@@ -1040,6 +1262,7 @@
         </w:rPr>
         <w:t>contractNumber</w:t>
       </w:r>
+      <w:proofErr w:type="spellEnd"/>
       <w:r>
         <w:rPr>
           <w:sz w:val="22"/>
@@ -1047,6 +1270,8 @@
         </w:rPr>
         <w:t>}</w:t>
       </w:r>
+      <w:bookmarkStart w:id="0" w:name="_GoBack"/>
+      <w:bookmarkEnd w:id="0"/>
     </w:p>
     <w:p>
       <w:pPr>
@@ -1080,6 +1305,7 @@
         </w:rPr>
         <w:t>${</w:t>
       </w:r>
+      <w:proofErr w:type="spellStart"/>
       <w:r>
         <w:rPr>
           <w:sz w:val="22"/>
@@ -1104,6 +1330,7 @@
         </w:rPr>
         <w:t>contractDateS</w:t>
       </w:r>
+      <w:proofErr w:type="spellEnd"/>
       <w:r>
         <w:rPr>
           <w:sz w:val="22"/>
@@ -1111,29 +1338,6 @@
           <w:lang w:val="en-US"/>
         </w:rPr>
         <w:t>}</w:t>
-      </w:r>
-      <w:r>
-        <w:rPr>
-          <w:sz w:val="22"/>
-          <w:szCs w:val="22"/>
-          <w:lang w:val="en-US"/>
-        </w:rPr>
-        <w:t xml:space="preserve"> </w:t>
-      </w:r>
-      <w:r>
-        <w:rPr>
-          <w:sz w:val="22"/>
-          <w:szCs w:val="22"/>
-        </w:rPr>
-        <w:t>г</w:t>
-      </w:r>
-      <w:r>
-        <w:rPr>
-          <w:sz w:val="22"/>
-          <w:szCs w:val="22"/>
-          <w:lang w:val="en-US"/>
-        </w:rPr>
-        <w:t>.</w:t>
       </w:r>
     </w:p>
     <w:p>
@@ -1205,6 +1409,7 @@
         </w:rPr>
         <w:t>&lt;%</w:t>
       </w:r>
+      <w:proofErr w:type="spellStart"/>
       <w:r>
         <w:rPr>
           <w:sz w:val="22"/>
@@ -1229,6 +1434,7 @@
         </w:rPr>
         <w:t>print</w:t>
       </w:r>
+      <w:proofErr w:type="spellEnd"/>
       <w:r>
         <w:rPr>
           <w:sz w:val="22"/>
@@ -1285,6 +1491,7 @@
         </w:rPr>
         <w:t>(‘</w:t>
       </w:r>
+      <w:proofErr w:type="spellStart"/>
       <w:r>
         <w:rPr>
           <w:sz w:val="22"/>
@@ -1293,6 +1500,7 @@
         </w:rPr>
         <w:t>dd</w:t>
       </w:r>
+      <w:proofErr w:type="spellEnd"/>
       <w:r>
         <w:rPr>
           <w:sz w:val="22"/>
@@ -1317,6 +1525,7 @@
         </w:rPr>
         <w:t xml:space="preserve"> </w:t>
       </w:r>
+      <w:proofErr w:type="spellStart"/>
       <w:r>
         <w:rPr>
           <w:sz w:val="22"/>
@@ -1325,6 +1534,7 @@
         </w:rPr>
         <w:t>yyyy</w:t>
       </w:r>
+      <w:proofErr w:type="spellEnd"/>
       <w:r>
         <w:rPr>
           <w:sz w:val="22"/>
@@ -1396,6 +1606,7 @@
         </w:rPr>
         <w:t>«</w:t>
       </w:r>
+      <w:proofErr w:type="spellStart"/>
       <w:r>
         <w:rPr>
           <w:sz w:val="22"/>
@@ -1403,6 +1614,7 @@
         </w:rPr>
         <w:t>Белинтераналит</w:t>
       </w:r>
+      <w:proofErr w:type="spellEnd"/>
       <w:r>
         <w:rPr>
           <w:sz w:val="22"/>
@@ -1427,12 +1639,21 @@
           <w:szCs w:val="22"/>
         </w:rPr>
       </w:pPr>
-      <w:r>
-        <w:rPr>
-          <w:sz w:val="22"/>
-          <w:szCs w:val="22"/>
-        </w:rPr>
-        <w:t xml:space="preserve">Сакович, с одной стороны, и представитель Заказчика </w:t>
+      <w:proofErr w:type="spellStart"/>
+      <w:r>
+        <w:rPr>
+          <w:sz w:val="22"/>
+          <w:szCs w:val="22"/>
+        </w:rPr>
+        <w:t>Сакович</w:t>
+      </w:r>
+      <w:proofErr w:type="spellEnd"/>
+      <w:r>
+        <w:rPr>
+          <w:sz w:val="22"/>
+          <w:szCs w:val="22"/>
+        </w:rPr>
+        <w:t xml:space="preserve">, с одной стороны, и представитель Заказчика </w:t>
       </w:r>
       <w:r>
         <w:rPr>
@@ -1456,6 +1677,7 @@
         </w:rPr>
         <w:t>.</w:t>
       </w:r>
+      <w:proofErr w:type="spellStart"/>
       <w:r>
         <w:rPr>
           <w:sz w:val="22"/>
@@ -1464,6 +1686,7 @@
         </w:rPr>
         <w:t>headPosition</w:t>
       </w:r>
+      <w:proofErr w:type="spellEnd"/>
       <w:r>
         <w:rPr>
           <w:sz w:val="22"/>
@@ -1544,6 +1767,7 @@
         </w:rPr>
         <w:t>.</w:t>
       </w:r>
+      <w:proofErr w:type="spellStart"/>
       <w:r>
         <w:rPr>
           <w:sz w:val="22"/>
@@ -1552,6 +1776,7 @@
         </w:rPr>
         <w:t>headName</w:t>
       </w:r>
+      <w:proofErr w:type="spellEnd"/>
       <w:r>
         <w:rPr>
           <w:sz w:val="22"/>
@@ -1648,6 +1873,7 @@
         </w:rPr>
         <w:t>(‘</w:t>
       </w:r>
+      <w:proofErr w:type="spellStart"/>
       <w:r>
         <w:rPr>
           <w:sz w:val="22"/>
@@ -1656,6 +1882,7 @@
         </w:rPr>
         <w:t>dd</w:t>
       </w:r>
+      <w:proofErr w:type="spellEnd"/>
       <w:r>
         <w:rPr>
           <w:sz w:val="22"/>
@@ -1678,6 +1905,7 @@
         </w:rPr>
         <w:t xml:space="preserve"> </w:t>
       </w:r>
+      <w:proofErr w:type="spellStart"/>
       <w:r>
         <w:rPr>
           <w:sz w:val="22"/>
@@ -1686,6 +1914,7 @@
         </w:rPr>
         <w:t>yyyy</w:t>
       </w:r>
+      <w:proofErr w:type="spellEnd"/>
       <w:r>
         <w:rPr>
           <w:sz w:val="22"/>
@@ -1798,7 +2027,6 @@
     <w:p>
       <w:pPr>
         <w:pStyle w:val="91"/>
-        <w:ind w:firstLine="360"/>
         <w:rPr>
           <w:sz w:val="22"/>
           <w:szCs w:val="22"/>
@@ -1853,6 +2081,7 @@
         </w:rPr>
         <w:t>${</w:t>
       </w:r>
+      <w:proofErr w:type="spellStart"/>
       <w:r>
         <w:rPr>
           <w:sz w:val="22"/>
@@ -1861,6 +2090,7 @@
         </w:rPr>
         <w:t>protocolAndDate</w:t>
       </w:r>
+      <w:proofErr w:type="spellEnd"/>
       <w:r>
         <w:rPr>
           <w:sz w:val="22"/>
@@ -1892,7 +2122,37 @@
           <w:sz w:val="22"/>
           <w:szCs w:val="22"/>
         </w:rPr>
-        <w:t xml:space="preserve">Аттестат аккредитации № ВY/112 02.1.0.0367 подтверждает, что испытательная лаборатория соответствует критериям Национальной системы аккредитации РБ и аккредитована на соответствие требованиям СТБ ИСО/МЭК 17025 от 23 февраля 2000 года по </w:t>
+        <w:t>Аттестат аккредитации № В</w:t>
+      </w:r>
+      <w:proofErr w:type="gramStart"/>
+      <w:r>
+        <w:rPr>
+          <w:sz w:val="22"/>
+          <w:szCs w:val="22"/>
+        </w:rPr>
+        <w:t>Y</w:t>
+      </w:r>
+      <w:proofErr w:type="gramEnd"/>
+      <w:r>
+        <w:rPr>
+          <w:sz w:val="22"/>
+          <w:szCs w:val="22"/>
+        </w:rPr>
+        <w:t xml:space="preserve">/112 </w:t>
+      </w:r>
+      <w:r>
+        <w:rPr>
+          <w:sz w:val="22"/>
+          <w:szCs w:val="22"/>
+        </w:rPr>
+        <w:t>1</w:t>
+      </w:r>
+      <w:r>
+        <w:rPr>
+          <w:sz w:val="22"/>
+          <w:szCs w:val="22"/>
+        </w:rPr>
+        <w:t xml:space="preserve">.0367 подтверждает, что испытательная лаборатория соответствует критериям Национальной системы аккредитации РБ и аккредитована на соответствие требованиям СТБ ИСО/МЭК 17025 от 23 февраля 2000 года по </w:t>
       </w:r>
       <w:r>
         <w:rPr>
@@ -1970,6 +2230,7 @@
         <w:rPr>
           <w:sz w:val="8"/>
           <w:szCs w:val="8"/>
+          <w:lang w:val="en-US"/>
         </w:rPr>
       </w:pPr>
     </w:p>
@@ -2267,6 +2528,7 @@
               </w:rPr>
               <w:t>«</w:t>
             </w:r>
+            <w:proofErr w:type="spellStart"/>
             <w:r>
               <w:rPr>
                 <w:sz w:val="22"/>
@@ -2274,6 +2536,7 @@
               </w:rPr>
               <w:t>Белинтераналит</w:t>
             </w:r>
+            <w:proofErr w:type="spellEnd"/>
             <w:r>
               <w:rPr>
                 <w:sz w:val="22"/>
@@ -2318,6 +2581,7 @@
               </w:rPr>
               <w:t>.</w:t>
             </w:r>
+            <w:proofErr w:type="spellStart"/>
             <w:r>
               <w:rPr>
                 <w:sz w:val="22"/>
@@ -2326,6 +2590,7 @@
               </w:rPr>
               <w:t>headPosition</w:t>
             </w:r>
+            <w:proofErr w:type="spellEnd"/>
             <w:r>
               <w:rPr>
                 <w:sz w:val="22"/>
@@ -2414,8 +2679,17 @@
                 <w:sz w:val="22"/>
                 <w:szCs w:val="22"/>
               </w:rPr>
-              <w:t xml:space="preserve"> В.В. Сакович</w:t>
-            </w:r>
+              <w:t xml:space="preserve"> В.В. </w:t>
+            </w:r>
+            <w:proofErr w:type="spellStart"/>
+            <w:r>
+              <w:rPr>
+                <w:sz w:val="22"/>
+                <w:szCs w:val="22"/>
+              </w:rPr>
+              <w:t>Сакович</w:t>
+            </w:r>
+            <w:proofErr w:type="spellEnd"/>
           </w:p>
         </w:tc>
         <w:tc>
@@ -2460,6 +2734,7 @@
               </w:rPr>
               <w:t>.</w:t>
             </w:r>
+            <w:proofErr w:type="spellStart"/>
             <w:r>
               <w:rPr>
                 <w:sz w:val="22"/>
@@ -2468,6 +2743,7 @@
               </w:rPr>
               <w:t>headName</w:t>
             </w:r>
+            <w:proofErr w:type="spellEnd"/>
             <w:r>
               <w:rPr>
                 <w:sz w:val="22"/>
@@ -2505,40 +2781,21 @@
                 <w:sz w:val="22"/>
                 <w:szCs w:val="22"/>
               </w:rPr>
-              <w:t xml:space="preserve">«___» __________ </w:t>
-            </w:r>
-            <w:smartTag w:uri="urn:schemas-microsoft-com:office:smarttags" w:element="metricconverter">
-              <w:smartTagPr>
-                <w:attr w:name="ProductID" w:val="2019 г"/>
-              </w:smartTagPr>
-              <w:r>
-                <w:rPr>
-                  <w:sz w:val="22"/>
-                  <w:szCs w:val="22"/>
-                </w:rPr>
-                <w:t>201</w:t>
-              </w:r>
-              <w:r>
-                <w:rPr>
-                  <w:sz w:val="22"/>
-                  <w:szCs w:val="22"/>
-                </w:rPr>
-                <w:t>9</w:t>
-              </w:r>
-              <w:r>
-                <w:rPr>
-                  <w:sz w:val="22"/>
-                  <w:szCs w:val="22"/>
-                </w:rPr>
-                <w:t xml:space="preserve"> г</w:t>
-              </w:r>
-            </w:smartTag>
-            <w:r>
-              <w:rPr>
-                <w:sz w:val="22"/>
-                <w:szCs w:val="22"/>
-              </w:rPr>
-              <w:t>.</w:t>
+              <w:t>«___» __________ 20</w:t>
+            </w:r>
+            <w:r>
+              <w:rPr>
+                <w:sz w:val="22"/>
+                <w:szCs w:val="22"/>
+              </w:rPr>
+              <w:t>20</w:t>
+            </w:r>
+            <w:r>
+              <w:rPr>
+                <w:sz w:val="22"/>
+                <w:szCs w:val="22"/>
+              </w:rPr>
+              <w:t xml:space="preserve"> г.</w:t>
             </w:r>
           </w:p>
           <w:p>
@@ -2593,40 +2850,21 @@
                 <w:sz w:val="22"/>
                 <w:szCs w:val="22"/>
               </w:rPr>
-              <w:t xml:space="preserve">«___» ___________ </w:t>
-            </w:r>
-            <w:smartTag w:uri="urn:schemas-microsoft-com:office:smarttags" w:element="metricconverter">
-              <w:smartTagPr>
-                <w:attr w:name="ProductID" w:val="2019 г"/>
-              </w:smartTagPr>
-              <w:r>
-                <w:rPr>
-                  <w:sz w:val="22"/>
-                  <w:szCs w:val="22"/>
-                </w:rPr>
-                <w:t>201</w:t>
-              </w:r>
-              <w:r>
-                <w:rPr>
-                  <w:sz w:val="22"/>
-                  <w:szCs w:val="22"/>
-                </w:rPr>
-                <w:t>9</w:t>
-              </w:r>
-              <w:r>
-                <w:rPr>
-                  <w:sz w:val="22"/>
-                  <w:szCs w:val="22"/>
-                </w:rPr>
-                <w:t xml:space="preserve"> г</w:t>
-              </w:r>
-            </w:smartTag>
-            <w:r>
-              <w:rPr>
-                <w:sz w:val="22"/>
-                <w:szCs w:val="22"/>
-              </w:rPr>
-              <w:t>.</w:t>
+              <w:t>«___» ___________ 20</w:t>
+            </w:r>
+            <w:r>
+              <w:rPr>
+                <w:sz w:val="22"/>
+                <w:szCs w:val="22"/>
+              </w:rPr>
+              <w:t>20</w:t>
+            </w:r>
+            <w:r>
+              <w:rPr>
+                <w:sz w:val="22"/>
+                <w:szCs w:val="22"/>
+              </w:rPr>
+              <w:t xml:space="preserve"> г.</w:t>
             </w:r>
           </w:p>
           <w:p>

</xml_diff>

<commit_message>
fixed bug with objectOfStudy.producer, changed sample.series getter, modified objectOfStudy tooltip
</commit_message>
<xml_diff>
--- a/templates/template_act.docx
+++ b/templates/template_act.docx
@@ -680,6 +680,21 @@
               <w:rPr>
                 <w:sz w:val="22"/>
                 <w:szCs w:val="22"/>
+              </w:rPr>
+              <w:t>в</w:t>
+            </w:r>
+            <w:r>
+              <w:rPr>
+                <w:sz w:val="22"/>
+                <w:szCs w:val="22"/>
+                <w:lang w:val="en-US"/>
+              </w:rPr>
+              <w:t xml:space="preserve"> </w:t>
+            </w:r>
+            <w:r>
+              <w:rPr>
+                <w:sz w:val="22"/>
+                <w:szCs w:val="22"/>
                 <w:lang w:val="en-US"/>
               </w:rPr>
               <w:t>${</w:t>
@@ -738,6 +753,8 @@
               </w:rPr>
               <w:t>}</w:t>
             </w:r>
+            <w:bookmarkStart w:id="0" w:name="_GoBack"/>
+            <w:bookmarkEnd w:id="0"/>
           </w:p>
         </w:tc>
       </w:tr>
@@ -907,7 +924,14 @@
                 <w:sz w:val="22"/>
                 <w:szCs w:val="22"/>
               </w:rPr>
-              <w:t>УНН</w:t>
+              <w:t>УН</w:t>
+            </w:r>
+            <w:r>
+              <w:rPr>
+                <w:sz w:val="22"/>
+                <w:szCs w:val="22"/>
+              </w:rPr>
+              <w:t>П</w:t>
             </w:r>
             <w:r>
               <w:rPr>
@@ -1409,7 +1433,6 @@
         <w:rPr>
           <w:sz w:val="22"/>
           <w:szCs w:val="22"/>
-          <w:lang w:val="en-US"/>
         </w:rPr>
         <w:t>-</w:t>
       </w:r>
@@ -1424,7 +1447,6 @@
         <w:rPr>
           <w:sz w:val="22"/>
           <w:szCs w:val="22"/>
-          <w:lang w:val="en-US"/>
         </w:rPr>
         <w:t xml:space="preserve"> </w:t>
       </w:r>
@@ -3060,8 +3082,6 @@
               </w:rPr>
               <w:t>}</w:t>
             </w:r>
-            <w:bookmarkStart w:id="0" w:name="_GoBack"/>
-            <w:bookmarkEnd w:id="0"/>
           </w:p>
         </w:tc>
       </w:tr>

</xml_diff>